<commit_message>
Configuration settings and writing file(s)
</commit_message>
<xml_diff>
--- a/Readme.docx
+++ b/Readme.docx
@@ -89,16 +89,8 @@
               <w:t>080</w:t>
             </w:r>
             <w:r>
-              <w:t xml:space="preserve">: </w:t>
-            </w:r>
-            <w:r>
-              <w:t>5</w:t>
-            </w:r>
-            <w:r>
-              <w:t>081</w:t>
-            </w:r>
-            <w:bookmarkStart w:id="0" w:name="_GoBack"/>
-            <w:bookmarkEnd w:id="0"/>
+              <w:t>: 5081</w:t>
+            </w:r>
           </w:p>
         </w:tc>
       </w:tr>
@@ -176,6 +168,127 @@
         </w:tc>
       </w:tr>
     </w:tbl>
+    <w:p/>
+    <w:p>
+      <w:r>
+        <w:t>Pull Requests:</w:t>
+      </w:r>
+    </w:p>
+    <w:p>
+      <w:pPr>
+        <w:ind w:firstLine="720"/>
+      </w:pPr>
+      <w:r>
+        <w:t xml:space="preserve">Using </w:t>
+      </w:r>
+      <w:proofErr w:type="spellStart"/>
+      <w:r>
+        <w:t>GlobalUsing.cs</w:t>
+      </w:r>
+      <w:proofErr w:type="spellEnd"/>
+    </w:p>
+    <w:p>
+      <w:pPr>
+        <w:ind w:left="720" w:firstLine="720"/>
+      </w:pPr>
+      <w:r>
+        <w:t xml:space="preserve"> </w:t>
+      </w:r>
+      <w:hyperlink r:id="rId4" w:history="1">
+        <w:r>
+          <w:rPr>
+            <w:rStyle w:val="Hyperlink"/>
+          </w:rPr>
+          <w:t>https://github.com/sandboxdaily/myTodoOnContainers/pull/1/files</w:t>
+        </w:r>
+      </w:hyperlink>
+    </w:p>
+    <w:p>
+      <w:r>
+        <w:tab/>
+      </w:r>
+      <w:bookmarkStart w:id="0" w:name="_GoBack"/>
+      <w:bookmarkEnd w:id="0"/>
+    </w:p>
+    <w:p/>
+    <w:p/>
+    <w:p>
+      <w:r>
+        <w:rPr>
+          <w:rFonts w:ascii="Cascadia Mono" w:hAnsi="Cascadia Mono" w:cs="Cascadia Mono"/>
+          <w:color w:val="A31515"/>
+          <w:sz w:val="19"/>
+          <w:szCs w:val="19"/>
+          <w:highlight w:val="white"/>
+        </w:rPr>
+        <w:t>Development</w:t>
+      </w:r>
+    </w:p>
+    <w:p/>
+    <w:p/>
+    <w:p>
+      <w:r>
+        <w:t xml:space="preserve">Using </w:t>
+      </w:r>
+      <w:proofErr w:type="spellStart"/>
+      <w:r>
+        <w:t>GlobalUsing.cs</w:t>
+      </w:r>
+      <w:proofErr w:type="spellEnd"/>
+    </w:p>
+    <w:p>
+      <w:pPr>
+        <w:rPr>
+          <w:rFonts w:ascii="Cascadia Mono" w:hAnsi="Cascadia Mono" w:cs="Cascadia Mono"/>
+          <w:color w:val="A31515"/>
+          <w:sz w:val="19"/>
+          <w:szCs w:val="19"/>
+        </w:rPr>
+      </w:pPr>
+      <w:r>
+        <w:tab/>
+      </w:r>
+      <w:r>
+        <w:rPr>
+          <w:rFonts w:ascii="Cascadia Mono" w:hAnsi="Cascadia Mono" w:cs="Cascadia Mono"/>
+          <w:color w:val="A31515"/>
+          <w:sz w:val="19"/>
+          <w:szCs w:val="19"/>
+          <w:highlight w:val="white"/>
+        </w:rPr>
+        <w:t>Development</w:t>
+      </w:r>
+    </w:p>
+    <w:p>
+      <w:pPr>
+        <w:rPr>
+          <w:rFonts w:ascii="Cascadia Mono" w:hAnsi="Cascadia Mono" w:cs="Cascadia Mono"/>
+          <w:color w:val="A31515"/>
+          <w:sz w:val="19"/>
+          <w:szCs w:val="19"/>
+        </w:rPr>
+      </w:pPr>
+    </w:p>
+    <w:p>
+      <w:pPr>
+        <w:rPr>
+          <w:rFonts w:ascii="Cascadia Mono" w:hAnsi="Cascadia Mono" w:cs="Cascadia Mono"/>
+          <w:color w:val="A31515"/>
+          <w:sz w:val="19"/>
+          <w:szCs w:val="19"/>
+        </w:rPr>
+      </w:pPr>
+    </w:p>
+    <w:p>
+      <w:pPr>
+        <w:rPr>
+          <w:rFonts w:ascii="Cascadia Mono" w:hAnsi="Cascadia Mono" w:cs="Cascadia Mono"/>
+          <w:color w:val="A31515"/>
+          <w:sz w:val="19"/>
+          <w:szCs w:val="19"/>
+        </w:rPr>
+      </w:pPr>
+    </w:p>
     <w:p/>
     <w:sectPr>
       <w:pgSz w:w="15840" w:h="12240" w:orient="landscape"/>
@@ -627,6 +740,17 @@
       </w:tblBorders>
     </w:tblPr>
   </w:style>
+  <w:style w:type="character" w:styleId="Hyperlink">
+    <w:name w:val="Hyperlink"/>
+    <w:basedOn w:val="DefaultParagraphFont"/>
+    <w:uiPriority w:val="99"/>
+    <w:unhideWhenUsed/>
+    <w:rsid w:val="00A04BFD"/>
+    <w:rPr>
+      <w:color w:val="0563C1" w:themeColor="hyperlink"/>
+      <w:u w:val="single"/>
+    </w:rPr>
+  </w:style>
 </w:styles>
 </file>
 

</xml_diff>